<commit_message>
Updated with latest VPNKit 6.8.0
</commit_message>
<xml_diff>
--- a/ConsumerVPN Client Readme.docx
+++ b/ConsumerVPN Client Readme.docx
@@ -11,25 +11,12 @@
           <w:rtl w:val="0"/>
           <w:lang w:val="en-US"/>
         </w:rPr>
-        <w:t>ConsumerVPN Client for iOS 1</w:t>
-      </w:r>
-      <w:r>
-        <w:rPr>
-          <w:rtl w:val="0"/>
-          <w:lang w:val="en-US"/>
-        </w:rPr>
-        <w:t>4</w:t>
-      </w:r>
-      <w:r>
-        <w:rPr>
-          <w:rtl w:val="0"/>
-        </w:rPr>
-        <w:t>.0+</w:t>
-      </w:r>
-    </w:p>
-    <w:p>
-      <w:pPr>
-        <w:pStyle w:val="Body"/>
+        <w:t>ConsumerVPN Client for iOS 14.0+</w:t>
+      </w:r>
+    </w:p>
+    <w:p>
+      <w:pPr>
+        <w:pStyle w:val="Body A"/>
       </w:pPr>
     </w:p>
     <w:p>
@@ -46,7 +33,7 @@
     </w:p>
     <w:p>
       <w:pPr>
-        <w:pStyle w:val="Body"/>
+        <w:pStyle w:val="Body A"/>
       </w:pPr>
     </w:p>
     <w:p>
@@ -56,16 +43,20 @@
           <w:ilvl w:val="0"/>
           <w:numId w:val="2"/>
         </w:numPr>
-        <w:rPr>
-          <w:lang w:val="en-US"/>
-        </w:rPr>
-      </w:pPr>
-      <w:r>
-        <w:rPr>
-          <w:rtl w:val="0"/>
-          <w:lang w:val="en-US"/>
-        </w:rPr>
-        <w:t>Install the latest CocoaPods and run `pod install` from the root directory of the project</w:t>
+        <w:bidi w:val="0"/>
+        <w:ind w:right="0"/>
+        <w:jc w:val="left"/>
+        <w:rPr>
+          <w:rtl w:val="0"/>
+          <w:lang w:val="en-US"/>
+        </w:rPr>
+      </w:pPr>
+      <w:r>
+        <w:rPr>
+          <w:rtl w:val="0"/>
+          <w:lang w:val="en-US"/>
+        </w:rPr>
+        <w:t>Cocoapods is not currently supported in ConsumerVPN.</w:t>
       </w:r>
       <w:r>
         <w:br w:type="textWrapping"/>
@@ -78,23 +69,20 @@
           <w:ilvl w:val="0"/>
           <w:numId w:val="2"/>
         </w:numPr>
-        <w:rPr>
-          <w:lang w:val="en-US"/>
-        </w:rPr>
-      </w:pPr>
-      <w:r>
-        <w:rPr>
-          <w:rtl w:val="0"/>
-          <w:lang w:val="en-US"/>
-        </w:rPr>
-        <w:t>Open the build settings for the project</w:t>
-      </w:r>
-      <w:r>
-        <w:rPr>
-          <w:rtl w:val="0"/>
-          <w:lang w:val="en-US"/>
-        </w:rPr>
-        <w:t xml:space="preserve"> App target</w:t>
+        <w:bidi w:val="0"/>
+        <w:ind w:right="0"/>
+        <w:jc w:val="left"/>
+        <w:rPr>
+          <w:rtl w:val="0"/>
+          <w:lang w:val="en-US"/>
+        </w:rPr>
+      </w:pPr>
+      <w:r>
+        <w:rPr>
+          <w:rtl w:val="0"/>
+          <w:lang w:val="en-US"/>
+        </w:rPr>
+        <w:t>Open the build settings for the project App target</w:t>
       </w:r>
     </w:p>
     <w:p>
@@ -104,7 +92,11 @@
           <w:ilvl w:val="1"/>
           <w:numId w:val="2"/>
         </w:numPr>
-        <w:rPr>
+        <w:bidi w:val="0"/>
+        <w:ind w:right="0"/>
+        <w:jc w:val="left"/>
+        <w:rPr>
+          <w:rtl w:val="0"/>
           <w:lang w:val="en-US"/>
         </w:rPr>
       </w:pPr>
@@ -123,7 +115,11 @@
           <w:ilvl w:val="1"/>
           <w:numId w:val="2"/>
         </w:numPr>
-        <w:rPr>
+        <w:bidi w:val="0"/>
+        <w:ind w:right="0"/>
+        <w:jc w:val="left"/>
+        <w:rPr>
+          <w:rtl w:val="0"/>
           <w:lang w:val="en-US"/>
         </w:rPr>
       </w:pPr>
@@ -143,12 +139,12 @@
     </w:p>
     <w:p>
       <w:pPr>
-        <w:pStyle w:val="Body"/>
+        <w:pStyle w:val="Body A"/>
       </w:pPr>
       <w:r>
         <w:drawing xmlns:a="http://schemas.openxmlformats.org/drawingml/2006/main">
           <wp:inline distT="0" distB="0" distL="0" distR="0">
-            <wp:extent cx="5943600" cy="2498725"/>
+            <wp:extent cx="5943600" cy="2498726"/>
             <wp:effectExtent l="0" t="0" r="0" b="0"/>
             <wp:docPr id="1073741825" name="officeArt object" descr="ConsumerVPN_Target.png"/>
             <wp:cNvGraphicFramePr/>
@@ -173,7 +169,7 @@
                   <pic:spPr>
                     <a:xfrm>
                       <a:off x="0" y="0"/>
-                      <a:ext cx="5943600" cy="2498725"/>
+                      <a:ext cx="5943600" cy="2498726"/>
                     </a:xfrm>
                     <a:prstGeom prst="rect">
                       <a:avLst/>
@@ -204,23 +200,20 @@
           <w:ilvl w:val="0"/>
           <w:numId w:val="2"/>
         </w:numPr>
-        <w:rPr>
-          <w:lang w:val="en-US"/>
-        </w:rPr>
-      </w:pPr>
-      <w:r>
-        <w:rPr>
-          <w:rtl w:val="0"/>
-          <w:lang w:val="en-US"/>
-        </w:rPr>
-        <w:t>Open the build settings for the project</w:t>
-      </w:r>
-      <w:r>
-        <w:rPr>
-          <w:rtl w:val="0"/>
-          <w:lang w:val="en-US"/>
-        </w:rPr>
-        <w:t xml:space="preserve"> WireGuard Network Extension target</w:t>
+        <w:bidi w:val="0"/>
+        <w:ind w:right="0"/>
+        <w:jc w:val="left"/>
+        <w:rPr>
+          <w:rtl w:val="0"/>
+          <w:lang w:val="en-US"/>
+        </w:rPr>
+      </w:pPr>
+      <w:r>
+        <w:rPr>
+          <w:rtl w:val="0"/>
+          <w:lang w:val="en-US"/>
+        </w:rPr>
+        <w:t>Open the build settings for the project WireGuard Network Extension target</w:t>
       </w:r>
     </w:p>
     <w:p>
@@ -230,7 +223,11 @@
           <w:ilvl w:val="1"/>
           <w:numId w:val="2"/>
         </w:numPr>
-        <w:rPr>
+        <w:bidi w:val="0"/>
+        <w:ind w:right="0"/>
+        <w:jc w:val="left"/>
+        <w:rPr>
+          <w:rtl w:val="0"/>
           <w:lang w:val="en-US"/>
         </w:rPr>
       </w:pPr>
@@ -249,7 +246,11 @@
           <w:ilvl w:val="1"/>
           <w:numId w:val="2"/>
         </w:numPr>
-        <w:rPr>
+        <w:bidi w:val="0"/>
+        <w:ind w:right="0"/>
+        <w:jc w:val="left"/>
+        <w:rPr>
+          <w:rtl w:val="0"/>
           <w:lang w:val="en-US"/>
         </w:rPr>
       </w:pPr>
@@ -269,7 +270,7 @@
     </w:p>
     <w:p>
       <w:pPr>
-        <w:pStyle w:val="Body"/>
+        <w:pStyle w:val="Body A"/>
       </w:pPr>
       <w:r>
         <w:drawing xmlns:a="http://schemas.openxmlformats.org/drawingml/2006/main">
@@ -324,7 +325,11 @@
           <w:ilvl w:val="0"/>
           <w:numId w:val="2"/>
         </w:numPr>
-        <w:rPr>
+        <w:bidi w:val="0"/>
+        <w:ind w:right="0"/>
+        <w:jc w:val="left"/>
+        <w:rPr>
+          <w:rtl w:val="0"/>
           <w:lang w:val="en-US"/>
         </w:rPr>
       </w:pPr>
@@ -408,7 +413,11 @@
           <w:ilvl w:val="1"/>
           <w:numId w:val="2"/>
         </w:numPr>
-        <w:rPr>
+        <w:bidi w:val="0"/>
+        <w:ind w:right="0"/>
+        <w:jc w:val="left"/>
+        <w:rPr>
+          <w:rtl w:val="0"/>
           <w:lang w:val="en-US"/>
         </w:rPr>
       </w:pPr>
@@ -427,7 +436,11 @@
           <w:ilvl w:val="1"/>
           <w:numId w:val="2"/>
         </w:numPr>
-        <w:rPr>
+        <w:bidi w:val="0"/>
+        <w:ind w:right="0"/>
+        <w:jc w:val="left"/>
+        <w:rPr>
+          <w:rtl w:val="0"/>
           <w:lang w:val="en-US"/>
         </w:rPr>
       </w:pPr>
@@ -473,7 +486,11 @@
           <w:ilvl w:val="0"/>
           <w:numId w:val="2"/>
         </w:numPr>
-        <w:rPr>
+        <w:bidi w:val="0"/>
+        <w:ind w:right="0"/>
+        <w:jc w:val="left"/>
+        <w:rPr>
+          <w:rtl w:val="0"/>
           <w:lang w:val="en-US"/>
         </w:rPr>
       </w:pPr>
@@ -492,7 +509,11 @@
           <w:ilvl w:val="1"/>
           <w:numId w:val="2"/>
         </w:numPr>
-        <w:rPr>
+        <w:bidi w:val="0"/>
+        <w:ind w:right="0"/>
+        <w:jc w:val="left"/>
+        <w:rPr>
+          <w:rtl w:val="0"/>
           <w:lang w:val="en-US"/>
         </w:rPr>
       </w:pPr>
@@ -511,7 +532,11 @@
           <w:ilvl w:val="1"/>
           <w:numId w:val="2"/>
         </w:numPr>
-        <w:rPr>
+        <w:bidi w:val="0"/>
+        <w:ind w:right="0"/>
+        <w:jc w:val="left"/>
+        <w:rPr>
+          <w:rtl w:val="0"/>
           <w:lang w:val="en-US"/>
         </w:rPr>
       </w:pPr>
@@ -536,7 +561,11 @@
           <w:ilvl w:val="0"/>
           <w:numId w:val="2"/>
         </w:numPr>
-        <w:rPr>
+        <w:bidi w:val="0"/>
+        <w:ind w:right="0"/>
+        <w:jc w:val="left"/>
+        <w:rPr>
+          <w:rtl w:val="0"/>
           <w:lang w:val="en-US"/>
         </w:rPr>
       </w:pPr>
@@ -555,7 +584,11 @@
           <w:ilvl w:val="1"/>
           <w:numId w:val="2"/>
         </w:numPr>
-        <w:rPr>
+        <w:bidi w:val="0"/>
+        <w:ind w:right="0"/>
+        <w:jc w:val="left"/>
+        <w:rPr>
+          <w:rtl w:val="0"/>
           <w:lang w:val="en-US"/>
         </w:rPr>
       </w:pPr>
@@ -574,7 +607,11 @@
           <w:ilvl w:val="1"/>
           <w:numId w:val="2"/>
         </w:numPr>
-        <w:rPr>
+        <w:bidi w:val="0"/>
+        <w:ind w:right="0"/>
+        <w:jc w:val="left"/>
+        <w:rPr>
+          <w:rtl w:val="0"/>
           <w:lang w:val="en-US"/>
         </w:rPr>
       </w:pPr>
@@ -593,7 +630,11 @@
           <w:ilvl w:val="1"/>
           <w:numId w:val="2"/>
         </w:numPr>
-        <w:rPr>
+        <w:bidi w:val="0"/>
+        <w:ind w:right="0"/>
+        <w:jc w:val="left"/>
+        <w:rPr>
+          <w:rtl w:val="0"/>
           <w:lang w:val="en-US"/>
         </w:rPr>
       </w:pPr>
@@ -612,7 +653,11 @@
           <w:ilvl w:val="1"/>
           <w:numId w:val="2"/>
         </w:numPr>
-        <w:rPr>
+        <w:bidi w:val="0"/>
+        <w:ind w:right="0"/>
+        <w:jc w:val="left"/>
+        <w:rPr>
+          <w:rtl w:val="0"/>
           <w:lang w:val="en-US"/>
         </w:rPr>
       </w:pPr>
@@ -631,7 +676,11 @@
           <w:ilvl w:val="1"/>
           <w:numId w:val="2"/>
         </w:numPr>
-        <w:rPr>
+        <w:bidi w:val="0"/>
+        <w:ind w:right="0"/>
+        <w:jc w:val="left"/>
+        <w:rPr>
+          <w:rtl w:val="0"/>
           <w:lang w:val="en-US"/>
         </w:rPr>
       </w:pPr>
@@ -650,7 +699,11 @@
           <w:ilvl w:val="1"/>
           <w:numId w:val="2"/>
         </w:numPr>
-        <w:rPr>
+        <w:bidi w:val="0"/>
+        <w:ind w:right="0"/>
+        <w:jc w:val="left"/>
+        <w:rPr>
+          <w:rtl w:val="0"/>
           <w:lang w:val="en-US"/>
         </w:rPr>
       </w:pPr>
@@ -669,7 +722,11 @@
           <w:ilvl w:val="1"/>
           <w:numId w:val="2"/>
         </w:numPr>
-        <w:rPr>
+        <w:bidi w:val="0"/>
+        <w:ind w:right="0"/>
+        <w:jc w:val="left"/>
+        <w:rPr>
+          <w:rtl w:val="0"/>
           <w:lang w:val="en-US"/>
         </w:rPr>
       </w:pPr>
@@ -691,7 +748,11 @@
           <w:ilvl w:val="0"/>
           <w:numId w:val="2"/>
         </w:numPr>
-        <w:rPr>
+        <w:bidi w:val="0"/>
+        <w:ind w:right="0"/>
+        <w:jc w:val="left"/>
+        <w:rPr>
+          <w:rtl w:val="0"/>
           <w:lang w:val="en-US"/>
         </w:rPr>
       </w:pPr>
@@ -1149,7 +1210,7 @@
   </w:style>
   <w:style w:type="paragraph" w:styleId="Heading">
     <w:name w:val="Heading"/>
-    <w:next w:val="Body"/>
+    <w:next w:val="Body A"/>
     <w:pPr>
       <w:keepNext w:val="1"/>
       <w:keepLines w:val="1"/>
@@ -1184,8 +1245,9 @@
       <w:shd w:val="nil" w:color="auto" w:fill="auto"/>
       <w:vertAlign w:val="baseline"/>
       <w:lang w:val="en-US"/>
-      <w14:textOutline>
+      <w14:textOutline w14:w="12700" w14:cap="flat">
         <w14:noFill/>
+        <w14:miter w14:lim="400000"/>
       </w14:textOutline>
       <w14:textFill>
         <w14:solidFill>
@@ -1194,9 +1256,9 @@
       </w14:textFill>
     </w:rPr>
   </w:style>
-  <w:style w:type="paragraph" w:styleId="Body">
-    <w:name w:val="Body"/>
-    <w:next w:val="Body"/>
+  <w:style w:type="paragraph" w:styleId="Body A">
+    <w:name w:val="Body A"/>
+    <w:next w:val="Body A"/>
     <w:pPr>
       <w:keepNext w:val="0"/>
       <w:keepLines w:val="0"/>
@@ -1231,8 +1293,9 @@
       <w:shd w:val="nil" w:color="auto" w:fill="auto"/>
       <w:vertAlign w:val="baseline"/>
       <w:lang w:val="en-US"/>
-      <w14:textOutline>
+      <w14:textOutline w14:w="12700" w14:cap="flat">
         <w14:noFill/>
+        <w14:miter w14:lim="400000"/>
       </w14:textOutline>
       <w14:textFill>
         <w14:solidFill>
@@ -1243,7 +1306,7 @@
   </w:style>
   <w:style w:type="paragraph" w:styleId="Heading 2">
     <w:name w:val="Heading 2"/>
-    <w:next w:val="Body"/>
+    <w:next w:val="Body A"/>
     <w:pPr>
       <w:keepNext w:val="1"/>
       <w:keepLines w:val="1"/>
@@ -1278,8 +1341,9 @@
       <w:shd w:val="nil" w:color="auto" w:fill="auto"/>
       <w:vertAlign w:val="baseline"/>
       <w:lang w:val="en-US"/>
-      <w14:textOutline>
+      <w14:textOutline w14:w="12700" w14:cap="flat">
         <w14:noFill/>
+        <w14:miter w14:lim="400000"/>
       </w14:textOutline>
       <w14:textFill>
         <w14:solidFill>
@@ -1536,17 +1600,17 @@
         <a:solidFill>
           <a:srgbClr val="FFFFFF"/>
         </a:solidFill>
-        <a:ln w="12700" cap="flat">
+        <a:ln w="25400" cap="flat">
           <a:solidFill>
             <a:schemeClr val="accent1"/>
           </a:solidFill>
           <a:prstDash val="solid"/>
-          <a:miter lim="800000"/>
+          <a:round/>
         </a:ln>
         <a:effectLst/>
         <a:sp3d/>
       </a:spPr>
-      <a:bodyPr rot="0" spcFirstLastPara="1" vertOverflow="overflow" horzOverflow="overflow" vert="horz" wrap="square" lIns="45719" tIns="45719" rIns="45719" bIns="45719" numCol="1" spcCol="38100" rtlCol="0" anchor="ctr" upright="0">
+      <a:bodyPr rot="0" spcFirstLastPara="1" vertOverflow="overflow" horzOverflow="overflow" vert="horz" wrap="square" lIns="45718" tIns="45718" rIns="45718" bIns="45718" numCol="1" spcCol="38100" rtlCol="0" anchor="ctr" upright="0">
         <a:spAutoFit/>
       </a:bodyPr>
       <a:lstStyle>
@@ -1574,10 +1638,10 @@
             </a:solidFill>
             <a:effectLst/>
             <a:uFillTx/>
-            <a:latin typeface="Calibri"/>
-            <a:ea typeface="Calibri"/>
-            <a:cs typeface="Calibri"/>
-            <a:sym typeface="Calibri"/>
+            <a:latin typeface="+mn-lt"/>
+            <a:ea typeface="+mn-ea"/>
+            <a:cs typeface="+mn-cs"/>
+            <a:sym typeface="Helvetica Neue"/>
           </a:defRPr>
         </a:defPPr>
         <a:lvl1pPr marL="0" marR="0" indent="0" algn="l" defTabSz="914400" rtl="0" fontAlgn="auto" latinLnBrk="1" hangingPunct="0">
@@ -1825,12 +1889,12 @@
     <a:lnDef>
       <a:spPr>
         <a:noFill/>
-        <a:ln w="12700" cap="flat">
+        <a:ln w="25400" cap="flat">
           <a:solidFill>
             <a:schemeClr val="accent1"/>
           </a:solidFill>
           <a:prstDash val="solid"/>
-          <a:miter lim="800000"/>
+          <a:round/>
         </a:ln>
         <a:effectLst/>
         <a:sp3d/>
@@ -2117,7 +2181,7 @@
         <a:effectLst/>
         <a:sp3d/>
       </a:spPr>
-      <a:bodyPr rot="0" spcFirstLastPara="1" vertOverflow="overflow" horzOverflow="overflow" vert="horz" wrap="square" lIns="45719" tIns="45719" rIns="45719" bIns="45719" numCol="1" spcCol="38100" rtlCol="0" anchor="t" upright="0">
+      <a:bodyPr rot="0" spcFirstLastPara="1" vertOverflow="overflow" horzOverflow="overflow" vert="horz" wrap="square" lIns="45718" tIns="45718" rIns="45718" bIns="45718" numCol="1" spcCol="38100" rtlCol="0" anchor="t" upright="0">
         <a:spAutoFit/>
       </a:bodyPr>
       <a:lstStyle>
@@ -2145,10 +2209,10 @@
             </a:solidFill>
             <a:effectLst/>
             <a:uFillTx/>
-            <a:latin typeface="Calibri"/>
-            <a:ea typeface="Calibri"/>
-            <a:cs typeface="Calibri"/>
-            <a:sym typeface="Calibri"/>
+            <a:latin typeface="+mn-lt"/>
+            <a:ea typeface="+mn-ea"/>
+            <a:cs typeface="+mn-cs"/>
+            <a:sym typeface="Helvetica Neue"/>
           </a:defRPr>
         </a:defPPr>
         <a:lvl1pPr marL="0" marR="0" indent="0" algn="l" defTabSz="914400" rtl="0" fontAlgn="auto" latinLnBrk="1" hangingPunct="0">

</xml_diff>